<commit_message>
change the Manhattan Distance Heuristics
</commit_message>
<xml_diff>
--- a/Assignment 3/A3_Report.docx
+++ b/Assignment 3/A3_Report.docx
@@ -42,6 +42,11 @@
     <w:p/>
     <w:p/>
     <w:p>
+      <w:pPr>
+        <w:rPr>
+          <w:lang w:val="en-US"/>
+        </w:rPr>
+      </w:pPr>
       <w:r>
         <w:t>1. Results with Heuristics for the Eight Puzzle</w:t>
       </w:r>
@@ -172,25 +177,41 @@
           <w:tcPr>
             <w:tcW w:w="1283" w:type="dxa"/>
           </w:tcPr>
-          <w:p/>
-        </w:tc>
-        <w:tc>
-          <w:tcPr>
-            <w:tcW w:w="1283" w:type="dxa"/>
-          </w:tcPr>
-          <w:p/>
+          <w:p>
+            <w:r>
+              <w:t>7</w:t>
+            </w:r>
+          </w:p>
+        </w:tc>
+        <w:tc>
+          <w:tcPr>
+            <w:tcW w:w="1283" w:type="dxa"/>
+          </w:tcPr>
+          <w:p>
+            <w:r>
+              <w:t>7</w:t>
+            </w:r>
+          </w:p>
         </w:tc>
         <w:tc>
           <w:tcPr>
             <w:tcW w:w="1286" w:type="dxa"/>
           </w:tcPr>
-          <w:p/>
+          <w:p>
+            <w:r>
+              <w:t>166</w:t>
+            </w:r>
+          </w:p>
         </w:tc>
         <w:tc>
           <w:tcPr>
             <w:tcW w:w="1284" w:type="dxa"/>
           </w:tcPr>
-          <w:p/>
+          <w:p>
+            <w:r>
+              <w:t>101</w:t>
+            </w:r>
+          </w:p>
         </w:tc>
       </w:tr>
       <w:tr>
@@ -228,25 +249,41 @@
           <w:tcPr>
             <w:tcW w:w="1283" w:type="dxa"/>
           </w:tcPr>
-          <w:p/>
-        </w:tc>
-        <w:tc>
-          <w:tcPr>
-            <w:tcW w:w="1283" w:type="dxa"/>
-          </w:tcPr>
-          <w:p/>
+          <w:p>
+            <w:r>
+              <w:t>7</w:t>
+            </w:r>
+          </w:p>
+        </w:tc>
+        <w:tc>
+          <w:tcPr>
+            <w:tcW w:w="1283" w:type="dxa"/>
+          </w:tcPr>
+          <w:p>
+            <w:r>
+              <w:t>7</w:t>
+            </w:r>
+          </w:p>
         </w:tc>
         <w:tc>
           <w:tcPr>
             <w:tcW w:w="1286" w:type="dxa"/>
           </w:tcPr>
-          <w:p/>
+          <w:p>
+            <w:r>
+              <w:t>7</w:t>
+            </w:r>
+          </w:p>
         </w:tc>
         <w:tc>
           <w:tcPr>
             <w:tcW w:w="1284" w:type="dxa"/>
           </w:tcPr>
-          <w:p/>
+          <w:p>
+            <w:r>
+              <w:t>6</w:t>
+            </w:r>
+          </w:p>
         </w:tc>
       </w:tr>
       <w:tr>
@@ -284,25 +321,41 @@
           <w:tcPr>
             <w:tcW w:w="1283" w:type="dxa"/>
           </w:tcPr>
-          <w:p/>
-        </w:tc>
-        <w:tc>
-          <w:tcPr>
-            <w:tcW w:w="1283" w:type="dxa"/>
-          </w:tcPr>
-          <w:p/>
+          <w:p>
+            <w:r>
+              <w:t>7</w:t>
+            </w:r>
+          </w:p>
+        </w:tc>
+        <w:tc>
+          <w:tcPr>
+            <w:tcW w:w="1283" w:type="dxa"/>
+          </w:tcPr>
+          <w:p>
+            <w:r>
+              <w:t>7</w:t>
+            </w:r>
+          </w:p>
         </w:tc>
         <w:tc>
           <w:tcPr>
             <w:tcW w:w="1286" w:type="dxa"/>
           </w:tcPr>
-          <w:p/>
+          <w:p>
+            <w:r>
+              <w:t>7</w:t>
+            </w:r>
+          </w:p>
         </w:tc>
         <w:tc>
           <w:tcPr>
             <w:tcW w:w="1284" w:type="dxa"/>
           </w:tcPr>
-          <w:p/>
+          <w:p>
+            <w:r>
+              <w:t>6</w:t>
+            </w:r>
+          </w:p>
         </w:tc>
       </w:tr>
       <w:tr>
@@ -330,31 +383,51 @@
           <w:tcPr>
             <w:tcW w:w="1285" w:type="dxa"/>
           </w:tcPr>
-          <w:p/>
-        </w:tc>
-        <w:tc>
-          <w:tcPr>
-            <w:tcW w:w="1283" w:type="dxa"/>
-          </w:tcPr>
-          <w:p/>
-        </w:tc>
-        <w:tc>
-          <w:tcPr>
-            <w:tcW w:w="1283" w:type="dxa"/>
-          </w:tcPr>
-          <w:p/>
+          <w:p>
+            <w:r>
+              <w:t>Y</w:t>
+            </w:r>
+          </w:p>
+        </w:tc>
+        <w:tc>
+          <w:tcPr>
+            <w:tcW w:w="1283" w:type="dxa"/>
+          </w:tcPr>
+          <w:p>
+            <w:r>
+              <w:t>12</w:t>
+            </w:r>
+          </w:p>
+        </w:tc>
+        <w:tc>
+          <w:tcPr>
+            <w:tcW w:w="1283" w:type="dxa"/>
+          </w:tcPr>
+          <w:p>
+            <w:r>
+              <w:t>12</w:t>
+            </w:r>
+          </w:p>
         </w:tc>
         <w:tc>
           <w:tcPr>
             <w:tcW w:w="1286" w:type="dxa"/>
           </w:tcPr>
-          <w:p/>
+          <w:p>
+            <w:r>
+              <w:t>1490</w:t>
+            </w:r>
+          </w:p>
         </w:tc>
         <w:tc>
           <w:tcPr>
             <w:tcW w:w="1284" w:type="dxa"/>
           </w:tcPr>
-          <w:p/>
+          <w:p>
+            <w:r>
+              <w:t>898</w:t>
+            </w:r>
+          </w:p>
         </w:tc>
       </w:tr>
       <w:tr>
@@ -382,31 +455,51 @@
           <w:tcPr>
             <w:tcW w:w="1285" w:type="dxa"/>
           </w:tcPr>
-          <w:p/>
-        </w:tc>
-        <w:tc>
-          <w:tcPr>
-            <w:tcW w:w="1283" w:type="dxa"/>
-          </w:tcPr>
-          <w:p/>
-        </w:tc>
-        <w:tc>
-          <w:tcPr>
-            <w:tcW w:w="1283" w:type="dxa"/>
-          </w:tcPr>
-          <w:p/>
+          <w:p>
+            <w:r>
+              <w:t>Y</w:t>
+            </w:r>
+          </w:p>
+        </w:tc>
+        <w:tc>
+          <w:tcPr>
+            <w:tcW w:w="1283" w:type="dxa"/>
+          </w:tcPr>
+          <w:p>
+            <w:r>
+              <w:t>12</w:t>
+            </w:r>
+          </w:p>
+        </w:tc>
+        <w:tc>
+          <w:tcPr>
+            <w:tcW w:w="1283" w:type="dxa"/>
+          </w:tcPr>
+          <w:p>
+            <w:r>
+              <w:t>12</w:t>
+            </w:r>
+          </w:p>
         </w:tc>
         <w:tc>
           <w:tcPr>
             <w:tcW w:w="1286" w:type="dxa"/>
           </w:tcPr>
-          <w:p/>
+          <w:p>
+            <w:r>
+              <w:t>94</w:t>
+            </w:r>
+          </w:p>
         </w:tc>
         <w:tc>
           <w:tcPr>
             <w:tcW w:w="1284" w:type="dxa"/>
           </w:tcPr>
-          <w:p/>
+          <w:p>
+            <w:r>
+              <w:t>72</w:t>
+            </w:r>
+          </w:p>
         </w:tc>
       </w:tr>
       <w:tr>
@@ -434,31 +527,51 @@
           <w:tcPr>
             <w:tcW w:w="1285" w:type="dxa"/>
           </w:tcPr>
-          <w:p/>
-        </w:tc>
-        <w:tc>
-          <w:tcPr>
-            <w:tcW w:w="1283" w:type="dxa"/>
-          </w:tcPr>
-          <w:p/>
-        </w:tc>
-        <w:tc>
-          <w:tcPr>
-            <w:tcW w:w="1283" w:type="dxa"/>
-          </w:tcPr>
-          <w:p/>
+          <w:p>
+            <w:r>
+              <w:t>Y</w:t>
+            </w:r>
+          </w:p>
+        </w:tc>
+        <w:tc>
+          <w:tcPr>
+            <w:tcW w:w="1283" w:type="dxa"/>
+          </w:tcPr>
+          <w:p>
+            <w:r>
+              <w:t>12</w:t>
+            </w:r>
+          </w:p>
+        </w:tc>
+        <w:tc>
+          <w:tcPr>
+            <w:tcW w:w="1283" w:type="dxa"/>
+          </w:tcPr>
+          <w:p>
+            <w:r>
+              <w:t>12</w:t>
+            </w:r>
+          </w:p>
         </w:tc>
         <w:tc>
           <w:tcPr>
             <w:tcW w:w="1286" w:type="dxa"/>
           </w:tcPr>
-          <w:p/>
+          <w:p>
+            <w:r>
+              <w:t>33</w:t>
+            </w:r>
+          </w:p>
         </w:tc>
         <w:tc>
           <w:tcPr>
             <w:tcW w:w="1284" w:type="dxa"/>
           </w:tcPr>
-          <w:p/>
+          <w:p>
+            <w:r>
+              <w:t>25</w:t>
+            </w:r>
+          </w:p>
         </w:tc>
       </w:tr>
       <w:tr>
@@ -486,31 +599,51 @@
           <w:tcPr>
             <w:tcW w:w="1285" w:type="dxa"/>
           </w:tcPr>
-          <w:p/>
-        </w:tc>
-        <w:tc>
-          <w:tcPr>
-            <w:tcW w:w="1283" w:type="dxa"/>
-          </w:tcPr>
-          <w:p/>
-        </w:tc>
-        <w:tc>
-          <w:tcPr>
-            <w:tcW w:w="1283" w:type="dxa"/>
-          </w:tcPr>
-          <w:p/>
+          <w:p>
+            <w:r>
+              <w:t>Y</w:t>
+            </w:r>
+          </w:p>
+        </w:tc>
+        <w:tc>
+          <w:tcPr>
+            <w:tcW w:w="1283" w:type="dxa"/>
+          </w:tcPr>
+          <w:p>
+            <w:r>
+              <w:t>14</w:t>
+            </w:r>
+          </w:p>
+        </w:tc>
+        <w:tc>
+          <w:tcPr>
+            <w:tcW w:w="1283" w:type="dxa"/>
+          </w:tcPr>
+          <w:p>
+            <w:r>
+              <w:t>14</w:t>
+            </w:r>
+          </w:p>
         </w:tc>
         <w:tc>
           <w:tcPr>
             <w:tcW w:w="1286" w:type="dxa"/>
           </w:tcPr>
-          <w:p/>
+          <w:p>
+            <w:r>
+              <w:t>4070</w:t>
+            </w:r>
+          </w:p>
         </w:tc>
         <w:tc>
           <w:tcPr>
             <w:tcW w:w="1284" w:type="dxa"/>
           </w:tcPr>
-          <w:p/>
+          <w:p>
+            <w:r>
+              <w:t>2290</w:t>
+            </w:r>
+          </w:p>
         </w:tc>
       </w:tr>
       <w:tr>
@@ -538,31 +671,51 @@
           <w:tcPr>
             <w:tcW w:w="1285" w:type="dxa"/>
           </w:tcPr>
-          <w:p/>
-        </w:tc>
-        <w:tc>
-          <w:tcPr>
-            <w:tcW w:w="1283" w:type="dxa"/>
-          </w:tcPr>
-          <w:p/>
-        </w:tc>
-        <w:tc>
-          <w:tcPr>
-            <w:tcW w:w="1283" w:type="dxa"/>
-          </w:tcPr>
-          <w:p/>
+          <w:p>
+            <w:r>
+              <w:t>Y</w:t>
+            </w:r>
+          </w:p>
+        </w:tc>
+        <w:tc>
+          <w:tcPr>
+            <w:tcW w:w="1283" w:type="dxa"/>
+          </w:tcPr>
+          <w:p>
+            <w:r>
+              <w:t>14</w:t>
+            </w:r>
+          </w:p>
+        </w:tc>
+        <w:tc>
+          <w:tcPr>
+            <w:tcW w:w="1283" w:type="dxa"/>
+          </w:tcPr>
+          <w:p>
+            <w:r>
+              <w:t>14</w:t>
+            </w:r>
+          </w:p>
         </w:tc>
         <w:tc>
           <w:tcPr>
             <w:tcW w:w="1286" w:type="dxa"/>
           </w:tcPr>
-          <w:p/>
+          <w:p>
+            <w:r>
+              <w:t>189</w:t>
+            </w:r>
+          </w:p>
         </w:tc>
         <w:tc>
           <w:tcPr>
             <w:tcW w:w="1284" w:type="dxa"/>
           </w:tcPr>
-          <w:p/>
+          <w:p>
+            <w:r>
+              <w:t>127</w:t>
+            </w:r>
+          </w:p>
         </w:tc>
       </w:tr>
       <w:tr>
@@ -590,31 +743,51 @@
           <w:tcPr>
             <w:tcW w:w="1285" w:type="dxa"/>
           </w:tcPr>
-          <w:p/>
-        </w:tc>
-        <w:tc>
-          <w:tcPr>
-            <w:tcW w:w="1283" w:type="dxa"/>
-          </w:tcPr>
-          <w:p/>
-        </w:tc>
-        <w:tc>
-          <w:tcPr>
-            <w:tcW w:w="1283" w:type="dxa"/>
-          </w:tcPr>
-          <w:p/>
+          <w:p>
+            <w:r>
+              <w:t>Y</w:t>
+            </w:r>
+          </w:p>
+        </w:tc>
+        <w:tc>
+          <w:tcPr>
+            <w:tcW w:w="1283" w:type="dxa"/>
+          </w:tcPr>
+          <w:p>
+            <w:r>
+              <w:t>14</w:t>
+            </w:r>
+          </w:p>
+        </w:tc>
+        <w:tc>
+          <w:tcPr>
+            <w:tcW w:w="1283" w:type="dxa"/>
+          </w:tcPr>
+          <w:p>
+            <w:r>
+              <w:t>14</w:t>
+            </w:r>
+          </w:p>
         </w:tc>
         <w:tc>
           <w:tcPr>
             <w:tcW w:w="1286" w:type="dxa"/>
           </w:tcPr>
-          <w:p/>
+          <w:p>
+            <w:r>
+              <w:t>56</w:t>
+            </w:r>
+          </w:p>
         </w:tc>
         <w:tc>
           <w:tcPr>
             <w:tcW w:w="1284" w:type="dxa"/>
           </w:tcPr>
-          <w:p/>
+          <w:p>
+            <w:r>
+              <w:t>39</w:t>
+            </w:r>
+          </w:p>
         </w:tc>
       </w:tr>
       <w:tr>
@@ -642,31 +815,51 @@
           <w:tcPr>
             <w:tcW w:w="1285" w:type="dxa"/>
           </w:tcPr>
-          <w:p/>
-        </w:tc>
-        <w:tc>
-          <w:tcPr>
-            <w:tcW w:w="1283" w:type="dxa"/>
-          </w:tcPr>
-          <w:p/>
-        </w:tc>
-        <w:tc>
-          <w:tcPr>
-            <w:tcW w:w="1283" w:type="dxa"/>
-          </w:tcPr>
-          <w:p/>
+          <w:p>
+            <w:r>
+              <w:t>Y</w:t>
+            </w:r>
+          </w:p>
+        </w:tc>
+        <w:tc>
+          <w:tcPr>
+            <w:tcW w:w="1283" w:type="dxa"/>
+          </w:tcPr>
+          <w:p>
+            <w:r>
+              <w:t>16</w:t>
+            </w:r>
+          </w:p>
+        </w:tc>
+        <w:tc>
+          <w:tcPr>
+            <w:tcW w:w="1283" w:type="dxa"/>
+          </w:tcPr>
+          <w:p>
+            <w:r>
+              <w:t>16</w:t>
+            </w:r>
+          </w:p>
         </w:tc>
         <w:tc>
           <w:tcPr>
             <w:tcW w:w="1286" w:type="dxa"/>
           </w:tcPr>
-          <w:p/>
+          <w:p>
+            <w:r>
+              <w:t>7982</w:t>
+            </w:r>
+          </w:p>
         </w:tc>
         <w:tc>
           <w:tcPr>
             <w:tcW w:w="1284" w:type="dxa"/>
           </w:tcPr>
-          <w:p/>
+          <w:p>
+            <w:r>
+              <w:t>4700</w:t>
+            </w:r>
+          </w:p>
         </w:tc>
       </w:tr>
       <w:tr>
@@ -694,31 +887,51 @@
           <w:tcPr>
             <w:tcW w:w="1285" w:type="dxa"/>
           </w:tcPr>
-          <w:p/>
-        </w:tc>
-        <w:tc>
-          <w:tcPr>
-            <w:tcW w:w="1283" w:type="dxa"/>
-          </w:tcPr>
-          <w:p/>
-        </w:tc>
-        <w:tc>
-          <w:tcPr>
-            <w:tcW w:w="1283" w:type="dxa"/>
-          </w:tcPr>
-          <w:p/>
+          <w:p>
+            <w:r>
+              <w:t>Y</w:t>
+            </w:r>
+          </w:p>
+        </w:tc>
+        <w:tc>
+          <w:tcPr>
+            <w:tcW w:w="1283" w:type="dxa"/>
+          </w:tcPr>
+          <w:p>
+            <w:r>
+              <w:t>16</w:t>
+            </w:r>
+          </w:p>
+        </w:tc>
+        <w:tc>
+          <w:tcPr>
+            <w:tcW w:w="1283" w:type="dxa"/>
+          </w:tcPr>
+          <w:p>
+            <w:r>
+              <w:t>16</w:t>
+            </w:r>
+          </w:p>
         </w:tc>
         <w:tc>
           <w:tcPr>
             <w:tcW w:w="1286" w:type="dxa"/>
           </w:tcPr>
-          <w:p/>
+          <w:p>
+            <w:r>
+              <w:t>589</w:t>
+            </w:r>
+          </w:p>
         </w:tc>
         <w:tc>
           <w:tcPr>
             <w:tcW w:w="1284" w:type="dxa"/>
           </w:tcPr>
-          <w:p/>
+          <w:p>
+            <w:r>
+              <w:t>368</w:t>
+            </w:r>
+          </w:p>
         </w:tc>
       </w:tr>
       <w:tr>
@@ -746,31 +959,51 @@
           <w:tcPr>
             <w:tcW w:w="1285" w:type="dxa"/>
           </w:tcPr>
-          <w:p/>
-        </w:tc>
-        <w:tc>
-          <w:tcPr>
-            <w:tcW w:w="1283" w:type="dxa"/>
-          </w:tcPr>
-          <w:p/>
-        </w:tc>
-        <w:tc>
-          <w:tcPr>
-            <w:tcW w:w="1283" w:type="dxa"/>
-          </w:tcPr>
-          <w:p/>
+          <w:p>
+            <w:r>
+              <w:t>Y</w:t>
+            </w:r>
+          </w:p>
+        </w:tc>
+        <w:tc>
+          <w:tcPr>
+            <w:tcW w:w="1283" w:type="dxa"/>
+          </w:tcPr>
+          <w:p>
+            <w:r>
+              <w:t>16</w:t>
+            </w:r>
+          </w:p>
+        </w:tc>
+        <w:tc>
+          <w:tcPr>
+            <w:tcW w:w="1283" w:type="dxa"/>
+          </w:tcPr>
+          <w:p>
+            <w:r>
+              <w:t>16</w:t>
+            </w:r>
+          </w:p>
         </w:tc>
         <w:tc>
           <w:tcPr>
             <w:tcW w:w="1286" w:type="dxa"/>
           </w:tcPr>
-          <w:p/>
+          <w:p>
+            <w:r>
+              <w:t>148</w:t>
+            </w:r>
+          </w:p>
         </w:tc>
         <w:tc>
           <w:tcPr>
             <w:tcW w:w="1284" w:type="dxa"/>
           </w:tcPr>
-          <w:p/>
+          <w:p>
+            <w:r>
+              <w:t>96</w:t>
+            </w:r>
+          </w:p>
         </w:tc>
       </w:tr>
     </w:tbl>
@@ -797,14 +1030,6 @@
       <w:bookmarkStart w:id="0" w:name="_GoBack"/>
       <w:bookmarkEnd w:id="0"/>
     </w:p>
-    <w:p/>
-    <w:p/>
-    <w:p>
-      <w:r>
-        <w:t>2. (Optional) Evaluating My Custom Heuristics</w:t>
-      </w:r>
-    </w:p>
-    <w:p/>
     <w:sectPr>
       <w:pgSz w:w="11900" w:h="16840"/>
       <w:pgMar w:top="1440" w:right="1440" w:bottom="1440" w:left="1440" w:header="708" w:footer="708" w:gutter="0"/>

</xml_diff>